<commit_message>
Changed orders table Bug fix in file download File security configured
</commit_message>
<xml_diff>
--- a/public/documents/test.docx
+++ b/public/documents/test.docx
@@ -839,12 +839,13 @@
       </w:r>
       <w:r>
         <w:rPr>
-          <w:rFonts w:ascii="TimesNewRoman" w:hAnsi="TimesNewRoman" w:cs="TimesNewRoman"/>
-          <w:sz w:val="17"/>
-          <w:szCs w:val="17"/>
+          <w:sz w:val="18"/>
+          <w:szCs w:val="18"/>
+          <w:b w:val="1"/>
+          <w:bCs w:val="1"/>
           <w:u w:val="single"/>
         </w:rPr>
-        <w:t>${order-time}</w:t>
+        <w:t xml:space="preserve">20</w:t>
       </w:r>
       <w:r>
         <w:rPr>
@@ -1696,67 +1697,13 @@
       </w:r>
       <w:r>
         <w:rPr>
-          <w:rFonts w:ascii="TimesNewRoman" w:hAnsi="TimesNewRoman" w:cs="TimesNewRoman"/>
-          <w:sz w:val="17"/>
-          <w:szCs w:val="17"/>
-          <w:u w:val="single"/>
-        </w:rPr>
-        <w:t xml:space="preserve"/>
-      </w:r>
-      <w:r>
-        <w:rPr>
           <w:sz w:val="18"/>
           <w:szCs w:val="18"/>
           <w:b w:val="1"/>
           <w:bCs w:val="1"/>
           <w:u w:val="single"/>
         </w:rPr>
-        <w:t xml:space="preserve">1622.69</w:t>
-      </w:r>
-      <w:r>
-        <w:rPr>
-          <w:rFonts w:ascii="TimesNewRoman" w:hAnsi="TimesNewRoman" w:cs="TimesNewRoman"/>
-          <w:sz w:val="17"/>
-          <w:szCs w:val="17"/>
-          <w:u w:val="single"/>
-        </w:rPr>
-        <w:t xml:space="preserve"> </w:t>
-      </w:r>
-      <w:r>
-        <w:rPr>
-          <w:b/>
-          <w:sz w:val="18"/>
-          <w:szCs w:val="18"/>
-          <w:u w:val="single"/>
-        </w:rPr>
-        <w:t>руб</w:t>
-      </w:r>
-      <w:r>
-        <w:rPr>
-          <w:b/>
-          <w:sz w:val="18"/>
-          <w:szCs w:val="18"/>
-          <w:u w:val="single"/>
-        </w:rPr>
-        <w:t>лей 00</w:t>
-      </w:r>
-      <w:r>
-        <w:rPr>
-          <w:b/>
-          <w:sz w:val="18"/>
-          <w:szCs w:val="18"/>
-          <w:u w:val="single"/>
-        </w:rPr>
-        <w:t> коп</w:t>
-      </w:r>
-      <w:r>
-        <w:rPr>
-          <w:b/>
-          <w:sz w:val="18"/>
-          <w:szCs w:val="18"/>
-          <w:u w:val="single"/>
-        </w:rPr>
-        <w:t>еек</w:t>
+        <w:t xml:space="preserve">1622 (одна тысяча шестьсот двадцать два) рублей (я) 69 копеек.</w:t>
       </w:r>
       <w:r>
         <w:rPr>
@@ -4385,6 +4332,7 @@
         </w:rPr>
         <w:t xml:space="preserve">№ 052400/ </w:t>
       </w:r>
+      <w:proofErr w:type="gramStart"/>
       <w:r>
         <w:rPr>
           <w:sz w:val="18"/>
@@ -4397,14 +4345,24 @@
           <w:sz w:val="18"/>
           <w:szCs w:val="18"/>
         </w:rPr>
-        <w:t xml:space="preserve">  от  </w:t>
-      </w:r>
-      <w:r>
-        <w:rPr>
-          <w:sz w:val="18"/>
-          <w:szCs w:val="18"/>
-        </w:rPr>
-        <w:t>18.02.2013</w:t>
+        <w:t xml:space="preserve">  от</w:t>
+      </w:r>
+      <w:proofErr w:type="gramEnd"/>
+      <w:r>
+        <w:rPr>
+          <w:sz w:val="18"/>
+          <w:szCs w:val="18"/>
+        </w:rPr>
+        <w:t xml:space="preserve">  </w:t>
+      </w:r>
+      <w:r>
+        <w:rPr>
+          <w:sz w:val="18"/>
+          <w:szCs w:val="18"/>
+          <w:b w:val="0"/>
+          <w:bCs w:val="0"/>
+        </w:rPr>
+        <w:t xml:space="preserve">31.10.1999</w:t>
       </w:r>
       <w:r>
         <w:rPr>
@@ -4931,76 +4889,22 @@
       </w:r>
       <w:r>
         <w:rPr>
-          <w:rFonts w:ascii="TimesNewRoman" w:hAnsi="TimesNewRoman" w:cs="TimesNewRoman"/>
-          <w:sz w:val="17"/>
-          <w:szCs w:val="17"/>
-          <w:u w:val="single"/>
-        </w:rPr>
-        <w:t xml:space="preserve"/>
-      </w:r>
-      <w:r>
-        <w:rPr>
           <w:sz w:val="18"/>
           <w:szCs w:val="18"/>
           <w:b w:val="1"/>
           <w:bCs w:val="1"/>
           <w:u w:val="single"/>
         </w:rPr>
-        <w:t xml:space="preserve">1622.69</w:t>
-      </w:r>
-      <w:r>
-        <w:rPr>
-          <w:rFonts w:ascii="TimesNewRoman" w:hAnsi="TimesNewRoman" w:cs="TimesNewRoman"/>
-          <w:sz w:val="17"/>
-          <w:szCs w:val="17"/>
+        <w:t xml:space="preserve">1622 (одна тысяча шестьсот двадцать два) рублей (я) 69 копеек.</w:t>
+      </w:r>
+      <w:r>
+        <w:rPr>
+          <w:b/>
+          <w:sz w:val="18"/>
+          <w:szCs w:val="18"/>
           <w:u w:val="single"/>
         </w:rPr>
-        <w:t xml:space="preserve"> </w:t>
-      </w:r>
-      <w:r>
-        <w:rPr>
-          <w:b/>
-          <w:sz w:val="18"/>
-          <w:szCs w:val="18"/>
-          <w:u w:val="single"/>
-        </w:rPr>
-        <w:t>рублей</w:t>
-      </w:r>
-      <w:r>
-        <w:rPr>
-          <w:b/>
-          <w:sz w:val="18"/>
-          <w:szCs w:val="18"/>
-          <w:u w:val="single"/>
-        </w:rPr>
-        <w:t xml:space="preserve"> (я)</w:t>
-      </w:r>
-      <w:r>
-        <w:rPr>
-          <w:b/>
-          <w:sz w:val="18"/>
-          <w:szCs w:val="18"/>
-          <w:u w:val="single"/>
-        </w:rPr>
-        <w:t xml:space="preserve"> </w:t>
-      </w:r>
-      <w:r>
-        <w:rPr>
-          <w:b/>
-          <w:sz w:val="18"/>
-          <w:szCs w:val="18"/>
-          <w:u w:val="single"/>
-        </w:rPr>
-        <w:t>00</w:t>
-      </w:r>
-      <w:r>
-        <w:rPr>
-          <w:b/>
-          <w:sz w:val="18"/>
-          <w:szCs w:val="18"/>
-          <w:u w:val="single"/>
-        </w:rPr>
-        <w:t> копеек.</w:t>
+        <w:t>.</w:t>
       </w:r>
     </w:p>
     <w:p>
@@ -5078,15 +4982,24 @@
         <w:rPr>
           <w:sz w:val="18"/>
           <w:szCs w:val="18"/>
-        </w:rPr>
-        <w:t>18.02.2013</w:t>
-      </w:r>
-      <w:r>
-        <w:rPr>
-          <w:sz w:val="18"/>
-          <w:szCs w:val="18"/>
-        </w:rPr>
-        <w:t xml:space="preserve"> г.</w:t>
+          <w:b w:val="0"/>
+          <w:bCs w:val="0"/>
+        </w:rPr>
+        <w:t xml:space="preserve">31.10.1999</w:t>
+      </w:r>
+      <w:r>
+        <w:rPr>
+          <w:sz w:val="18"/>
+          <w:szCs w:val="18"/>
+        </w:rPr>
+        <w:t xml:space="preserve"> </w:t>
+      </w:r>
+      <w:r>
+        <w:rPr>
+          <w:sz w:val="18"/>
+          <w:szCs w:val="18"/>
+        </w:rPr>
+        <w:t>г.</w:t>
       </w:r>
     </w:p>
     <w:p>
@@ -6243,17 +6156,26 @@
       </w:r>
       <w:r>
         <w:rPr>
-          <w:sz w:val="17"/>
-          <w:szCs w:val="17"/>
-        </w:rPr>
-        <w:t>18.02.2013</w:t>
-      </w:r>
-      <w:r>
-        <w:rPr>
-          <w:sz w:val="17"/>
-          <w:szCs w:val="17"/>
-        </w:rPr>
-        <w:t xml:space="preserve"> г.</w:t>
+          <w:sz w:val="18"/>
+          <w:szCs w:val="18"/>
+          <w:b w:val="0"/>
+          <w:bCs w:val="0"/>
+        </w:rPr>
+        <w:t xml:space="preserve">31.10.1999</w:t>
+      </w:r>
+      <w:r>
+        <w:rPr>
+          <w:sz w:val="18"/>
+          <w:szCs w:val="18"/>
+        </w:rPr>
+        <w:t xml:space="preserve"> </w:t>
+      </w:r>
+      <w:r>
+        <w:rPr>
+          <w:sz w:val="17"/>
+          <w:szCs w:val="17"/>
+        </w:rPr>
+        <w:t>г.</w:t>
       </w:r>
       <w:r>
         <w:rPr>

</xml_diff>